<commit_message>
Função de cadastrar e função de deletar finalizadas
</commit_message>
<xml_diff>
--- a/teste das funcoes.docx
+++ b/teste das funcoes.docx
@@ -53,6 +53,7 @@
       <w:r>
         <w:rPr>
           <w:rFonts w:ascii="Arial" w:hAnsi="Arial" w:cs="Arial"/>
+          <w:noProof/>
           <w:sz w:val="24"/>
           <w:szCs w:val="24"/>
         </w:rPr>
@@ -125,6 +126,7 @@
       <w:r>
         <w:rPr>
           <w:rFonts w:ascii="Arial" w:hAnsi="Arial" w:cs="Arial"/>
+          <w:noProof/>
           <w:sz w:val="24"/>
           <w:szCs w:val="24"/>
         </w:rPr>
@@ -197,6 +199,7 @@
       <w:r>
         <w:rPr>
           <w:rFonts w:ascii="Arial" w:hAnsi="Arial" w:cs="Arial"/>
+          <w:noProof/>
           <w:sz w:val="24"/>
           <w:szCs w:val="24"/>
         </w:rPr>
@@ -269,6 +272,7 @@
       <w:r>
         <w:rPr>
           <w:rFonts w:ascii="Arial" w:hAnsi="Arial" w:cs="Arial"/>
+          <w:noProof/>
           <w:sz w:val="24"/>
           <w:szCs w:val="24"/>
         </w:rPr>
@@ -342,6 +346,7 @@
       <w:r>
         <w:rPr>
           <w:rFonts w:ascii="Arial" w:hAnsi="Arial" w:cs="Arial"/>
+          <w:noProof/>
           <w:sz w:val="24"/>
           <w:szCs w:val="24"/>
         </w:rPr>
@@ -414,6 +419,7 @@
       <w:r>
         <w:rPr>
           <w:rFonts w:ascii="Arial" w:hAnsi="Arial" w:cs="Arial"/>
+          <w:noProof/>
           <w:sz w:val="24"/>
           <w:szCs w:val="24"/>
         </w:rPr>
@@ -486,6 +492,7 @@
       <w:r>
         <w:rPr>
           <w:rFonts w:ascii="Arial" w:hAnsi="Arial" w:cs="Arial"/>
+          <w:noProof/>
           <w:sz w:val="24"/>
           <w:szCs w:val="24"/>
         </w:rPr>
@@ -559,6 +566,7 @@
       <w:r>
         <w:rPr>
           <w:rFonts w:ascii="Arial" w:hAnsi="Arial" w:cs="Arial"/>
+          <w:noProof/>
           <w:sz w:val="24"/>
           <w:szCs w:val="24"/>
         </w:rPr>
@@ -631,6 +639,7 @@
       <w:r>
         <w:rPr>
           <w:rFonts w:ascii="Arial" w:hAnsi="Arial" w:cs="Arial"/>
+          <w:noProof/>
           <w:sz w:val="24"/>
           <w:szCs w:val="24"/>
         </w:rPr>
@@ -704,6 +713,7 @@
       <w:r>
         <w:rPr>
           <w:rFonts w:ascii="Arial" w:hAnsi="Arial" w:cs="Arial"/>
+          <w:noProof/>
           <w:sz w:val="24"/>
           <w:szCs w:val="24"/>
         </w:rPr>
@@ -744,8 +754,134 @@
         </w:drawing>
       </w:r>
     </w:p>
+    <w:p>
+      <w:pPr>
+        <w:spacing w:line="360" w:lineRule="auto"/>
+        <w:jc w:val="both"/>
+        <w:rPr>
+          <w:rFonts w:ascii="Arial" w:hAnsi="Arial" w:cs="Arial"/>
+          <w:sz w:val="24"/>
+          <w:szCs w:val="24"/>
+        </w:rPr>
+      </w:pPr>
+      <w:r>
+        <w:rPr>
+          <w:rFonts w:ascii="Arial" w:hAnsi="Arial" w:cs="Arial"/>
+          <w:sz w:val="24"/>
+          <w:szCs w:val="24"/>
+        </w:rPr>
+        <w:t>Hoje completamos o cadastrar e o deletar novos clientes:</w:t>
+      </w:r>
+    </w:p>
+    <w:p>
+      <w:pPr>
+        <w:spacing w:line="360" w:lineRule="auto"/>
+        <w:jc w:val="both"/>
+        <w:rPr>
+          <w:rFonts w:ascii="Arial" w:hAnsi="Arial" w:cs="Arial"/>
+          <w:sz w:val="24"/>
+          <w:szCs w:val="24"/>
+        </w:rPr>
+      </w:pPr>
+      <w:r>
+        <w:rPr>
+          <w:rFonts w:ascii="Arial" w:hAnsi="Arial" w:cs="Arial"/>
+          <w:sz w:val="24"/>
+          <w:szCs w:val="24"/>
+        </w:rPr>
+        <w:lastRenderedPageBreak/>
+        <w:drawing>
+          <wp:inline distT="0" distB="0" distL="0" distR="0" wp14:anchorId="7BACC9AD" wp14:editId="2EC1F3A0">
+            <wp:extent cx="3982006" cy="3429479"/>
+            <wp:effectExtent l="0" t="0" r="0" b="0"/>
+            <wp:docPr id="11" name="Imagem 11"/>
+            <wp:cNvGraphicFramePr>
+              <a:graphicFrameLocks xmlns:a="http://schemas.openxmlformats.org/drawingml/2006/main" noChangeAspect="1"/>
+            </wp:cNvGraphicFramePr>
+            <a:graphic xmlns:a="http://schemas.openxmlformats.org/drawingml/2006/main">
+              <a:graphicData uri="http://schemas.openxmlformats.org/drawingml/2006/picture">
+                <pic:pic xmlns:pic="http://schemas.openxmlformats.org/drawingml/2006/picture">
+                  <pic:nvPicPr>
+                    <pic:cNvPr id="1" name=""/>
+                    <pic:cNvPicPr/>
+                  </pic:nvPicPr>
+                  <pic:blipFill>
+                    <a:blip r:embed="rId16"/>
+                    <a:stretch>
+                      <a:fillRect/>
+                    </a:stretch>
+                  </pic:blipFill>
+                  <pic:spPr>
+                    <a:xfrm>
+                      <a:off x="0" y="0"/>
+                      <a:ext cx="3982006" cy="3429479"/>
+                    </a:xfrm>
+                    <a:prstGeom prst="rect">
+                      <a:avLst/>
+                    </a:prstGeom>
+                  </pic:spPr>
+                </pic:pic>
+              </a:graphicData>
+            </a:graphic>
+          </wp:inline>
+        </w:drawing>
+      </w:r>
+    </w:p>
+    <w:p>
+      <w:pPr>
+        <w:spacing w:line="360" w:lineRule="auto"/>
+        <w:jc w:val="both"/>
+        <w:rPr>
+          <w:rFonts w:ascii="Arial" w:hAnsi="Arial" w:cs="Arial"/>
+          <w:sz w:val="24"/>
+          <w:szCs w:val="24"/>
+        </w:rPr>
+      </w:pPr>
+      <w:r>
+        <w:rPr>
+          <w:rFonts w:ascii="Arial" w:hAnsi="Arial" w:cs="Arial"/>
+          <w:sz w:val="24"/>
+          <w:szCs w:val="24"/>
+        </w:rPr>
+        <w:drawing>
+          <wp:inline distT="0" distB="0" distL="0" distR="0" wp14:anchorId="7DCD278B" wp14:editId="4272EEB1">
+            <wp:extent cx="3086531" cy="2000529"/>
+            <wp:effectExtent l="0" t="0" r="0" b="0"/>
+            <wp:docPr id="12" name="Imagem 12"/>
+            <wp:cNvGraphicFramePr>
+              <a:graphicFrameLocks xmlns:a="http://schemas.openxmlformats.org/drawingml/2006/main" noChangeAspect="1"/>
+            </wp:cNvGraphicFramePr>
+            <a:graphic xmlns:a="http://schemas.openxmlformats.org/drawingml/2006/main">
+              <a:graphicData uri="http://schemas.openxmlformats.org/drawingml/2006/picture">
+                <pic:pic xmlns:pic="http://schemas.openxmlformats.org/drawingml/2006/picture">
+                  <pic:nvPicPr>
+                    <pic:cNvPr id="1" name=""/>
+                    <pic:cNvPicPr/>
+                  </pic:nvPicPr>
+                  <pic:blipFill>
+                    <a:blip r:embed="rId17"/>
+                    <a:stretch>
+                      <a:fillRect/>
+                    </a:stretch>
+                  </pic:blipFill>
+                  <pic:spPr>
+                    <a:xfrm>
+                      <a:off x="0" y="0"/>
+                      <a:ext cx="3086531" cy="2000529"/>
+                    </a:xfrm>
+                    <a:prstGeom prst="rect">
+                      <a:avLst/>
+                    </a:prstGeom>
+                  </pic:spPr>
+                </pic:pic>
+              </a:graphicData>
+            </a:graphic>
+          </wp:inline>
+        </w:drawing>
+      </w:r>
+    </w:p>
     <w:sectPr>
-      <w:headerReference w:type="default" r:id="rId16"/>
+      <w:headerReference w:type="default" r:id="rId18"/>
       <w:pgSz w:w="11906" w:h="16838"/>
       <w:pgMar w:top="1417" w:right="1701" w:bottom="1417" w:left="1701" w:header="708" w:footer="708" w:gutter="0"/>
       <w:cols w:space="708"/>

</xml_diff>

<commit_message>
correções de bugs falta corrigir alguns problemas
</commit_message>
<xml_diff>
--- a/teste das funcoes.docx
+++ b/teste das funcoes.docx
@@ -764,12 +764,101 @@
           <w:szCs w:val="24"/>
         </w:rPr>
       </w:pPr>
-      <w:r>
-        <w:rPr>
-          <w:rFonts w:ascii="Arial" w:hAnsi="Arial" w:cs="Arial"/>
-          <w:sz w:val="24"/>
-          <w:szCs w:val="24"/>
-        </w:rPr>
+    </w:p>
+    <w:p>
+      <w:pPr>
+        <w:spacing w:line="360" w:lineRule="auto"/>
+        <w:jc w:val="both"/>
+        <w:rPr>
+          <w:rFonts w:ascii="Arial" w:hAnsi="Arial" w:cs="Arial"/>
+          <w:sz w:val="24"/>
+          <w:szCs w:val="24"/>
+        </w:rPr>
+      </w:pPr>
+    </w:p>
+    <w:p>
+      <w:pPr>
+        <w:spacing w:line="360" w:lineRule="auto"/>
+        <w:jc w:val="both"/>
+        <w:rPr>
+          <w:rFonts w:ascii="Arial" w:hAnsi="Arial" w:cs="Arial"/>
+          <w:sz w:val="24"/>
+          <w:szCs w:val="24"/>
+        </w:rPr>
+      </w:pPr>
+    </w:p>
+    <w:p>
+      <w:pPr>
+        <w:spacing w:line="360" w:lineRule="auto"/>
+        <w:jc w:val="both"/>
+        <w:rPr>
+          <w:rFonts w:ascii="Arial" w:hAnsi="Arial" w:cs="Arial"/>
+          <w:sz w:val="24"/>
+          <w:szCs w:val="24"/>
+        </w:rPr>
+      </w:pPr>
+    </w:p>
+    <w:p>
+      <w:pPr>
+        <w:spacing w:line="360" w:lineRule="auto"/>
+        <w:jc w:val="both"/>
+        <w:rPr>
+          <w:rFonts w:ascii="Arial" w:hAnsi="Arial" w:cs="Arial"/>
+          <w:sz w:val="24"/>
+          <w:szCs w:val="24"/>
+        </w:rPr>
+      </w:pPr>
+    </w:p>
+    <w:p>
+      <w:pPr>
+        <w:spacing w:line="360" w:lineRule="auto"/>
+        <w:jc w:val="both"/>
+        <w:rPr>
+          <w:rFonts w:ascii="Arial" w:hAnsi="Arial" w:cs="Arial"/>
+          <w:sz w:val="24"/>
+          <w:szCs w:val="24"/>
+        </w:rPr>
+      </w:pPr>
+    </w:p>
+    <w:p>
+      <w:pPr>
+        <w:spacing w:line="360" w:lineRule="auto"/>
+        <w:jc w:val="both"/>
+        <w:rPr>
+          <w:rFonts w:ascii="Arial" w:hAnsi="Arial" w:cs="Arial"/>
+          <w:sz w:val="24"/>
+          <w:szCs w:val="24"/>
+        </w:rPr>
+      </w:pPr>
+    </w:p>
+    <w:p>
+      <w:pPr>
+        <w:spacing w:line="360" w:lineRule="auto"/>
+        <w:jc w:val="both"/>
+        <w:rPr>
+          <w:rFonts w:ascii="Arial" w:hAnsi="Arial" w:cs="Arial"/>
+          <w:sz w:val="24"/>
+          <w:szCs w:val="24"/>
+        </w:rPr>
+      </w:pPr>
+    </w:p>
+    <w:p>
+      <w:pPr>
+        <w:spacing w:line="360" w:lineRule="auto"/>
+        <w:jc w:val="both"/>
+        <w:rPr>
+          <w:rFonts w:ascii="Arial" w:hAnsi="Arial" w:cs="Arial"/>
+          <w:sz w:val="24"/>
+          <w:szCs w:val="24"/>
+        </w:rPr>
+      </w:pPr>
+      <w:r>
+        <w:rPr>
+          <w:rFonts w:ascii="Arial" w:hAnsi="Arial" w:cs="Arial"/>
+          <w:sz w:val="24"/>
+          <w:szCs w:val="24"/>
+        </w:rPr>
+        <w:lastRenderedPageBreak/>
         <w:t>Hoje completamos o cadastrar e o deletar novos clientes:</w:t>
       </w:r>
     </w:p>
@@ -783,13 +872,43 @@
           <w:szCs w:val="24"/>
         </w:rPr>
       </w:pPr>
-      <w:r>
-        <w:rPr>
-          <w:rFonts w:ascii="Arial" w:hAnsi="Arial" w:cs="Arial"/>
-          <w:sz w:val="24"/>
-          <w:szCs w:val="24"/>
-        </w:rPr>
-        <w:lastRenderedPageBreak/>
+    </w:p>
+    <w:p>
+      <w:pPr>
+        <w:spacing w:line="360" w:lineRule="auto"/>
+        <w:jc w:val="both"/>
+        <w:rPr>
+          <w:rFonts w:ascii="Arial" w:hAnsi="Arial" w:cs="Arial"/>
+          <w:sz w:val="24"/>
+          <w:szCs w:val="24"/>
+        </w:rPr>
+      </w:pPr>
+      <w:r>
+        <w:rPr>
+          <w:rFonts w:ascii="Arial" w:hAnsi="Arial" w:cs="Arial"/>
+          <w:sz w:val="24"/>
+          <w:szCs w:val="24"/>
+        </w:rPr>
+        <w:t>Cadastro:</w:t>
+      </w:r>
+    </w:p>
+    <w:p>
+      <w:pPr>
+        <w:spacing w:line="360" w:lineRule="auto"/>
+        <w:jc w:val="both"/>
+        <w:rPr>
+          <w:rFonts w:ascii="Arial" w:hAnsi="Arial" w:cs="Arial"/>
+          <w:sz w:val="24"/>
+          <w:szCs w:val="24"/>
+        </w:rPr>
+      </w:pPr>
+      <w:r>
+        <w:rPr>
+          <w:rFonts w:ascii="Arial" w:hAnsi="Arial" w:cs="Arial"/>
+          <w:noProof/>
+          <w:sz w:val="24"/>
+          <w:szCs w:val="24"/>
+        </w:rPr>
         <w:drawing>
           <wp:inline distT="0" distB="0" distL="0" distR="0" wp14:anchorId="7BACC9AD" wp14:editId="2EC1F3A0">
             <wp:extent cx="3982006" cy="3429479"/>
@@ -837,9 +956,40 @@
           <w:szCs w:val="24"/>
         </w:rPr>
       </w:pPr>
-      <w:r>
-        <w:rPr>
-          <w:rFonts w:ascii="Arial" w:hAnsi="Arial" w:cs="Arial"/>
+    </w:p>
+    <w:p>
+      <w:pPr>
+        <w:spacing w:line="360" w:lineRule="auto"/>
+        <w:jc w:val="both"/>
+        <w:rPr>
+          <w:rFonts w:ascii="Arial" w:hAnsi="Arial" w:cs="Arial"/>
+          <w:sz w:val="24"/>
+          <w:szCs w:val="24"/>
+        </w:rPr>
+      </w:pPr>
+      <w:r>
+        <w:rPr>
+          <w:rFonts w:ascii="Arial" w:hAnsi="Arial" w:cs="Arial"/>
+          <w:sz w:val="24"/>
+          <w:szCs w:val="24"/>
+        </w:rPr>
+        <w:t>Deletar:</w:t>
+      </w:r>
+    </w:p>
+    <w:p>
+      <w:pPr>
+        <w:spacing w:line="360" w:lineRule="auto"/>
+        <w:jc w:val="both"/>
+        <w:rPr>
+          <w:rFonts w:ascii="Arial" w:hAnsi="Arial" w:cs="Arial"/>
+          <w:sz w:val="24"/>
+          <w:szCs w:val="24"/>
+        </w:rPr>
+      </w:pPr>
+      <w:r>
+        <w:rPr>
+          <w:rFonts w:ascii="Arial" w:hAnsi="Arial" w:cs="Arial"/>
+          <w:noProof/>
           <w:sz w:val="24"/>
           <w:szCs w:val="24"/>
         </w:rPr>
@@ -880,8 +1030,362 @@
         </w:drawing>
       </w:r>
     </w:p>
+    <w:p>
+      <w:pPr>
+        <w:spacing w:line="360" w:lineRule="auto"/>
+        <w:jc w:val="both"/>
+        <w:rPr>
+          <w:rFonts w:ascii="Arial" w:hAnsi="Arial" w:cs="Arial"/>
+          <w:sz w:val="24"/>
+          <w:szCs w:val="24"/>
+        </w:rPr>
+      </w:pPr>
+    </w:p>
+    <w:p>
+      <w:pPr>
+        <w:spacing w:line="360" w:lineRule="auto"/>
+        <w:jc w:val="both"/>
+        <w:rPr>
+          <w:rFonts w:ascii="Arial" w:hAnsi="Arial" w:cs="Arial"/>
+          <w:sz w:val="24"/>
+          <w:szCs w:val="24"/>
+        </w:rPr>
+      </w:pPr>
+    </w:p>
+    <w:p>
+      <w:pPr>
+        <w:spacing w:line="360" w:lineRule="auto"/>
+        <w:jc w:val="both"/>
+        <w:rPr>
+          <w:rFonts w:ascii="Arial" w:hAnsi="Arial" w:cs="Arial"/>
+          <w:sz w:val="24"/>
+          <w:szCs w:val="24"/>
+        </w:rPr>
+      </w:pPr>
+    </w:p>
+    <w:p>
+      <w:pPr>
+        <w:spacing w:line="360" w:lineRule="auto"/>
+        <w:jc w:val="both"/>
+        <w:rPr>
+          <w:rFonts w:ascii="Arial" w:hAnsi="Arial" w:cs="Arial"/>
+          <w:sz w:val="24"/>
+          <w:szCs w:val="24"/>
+        </w:rPr>
+      </w:pPr>
+      <w:r>
+        <w:rPr>
+          <w:rFonts w:ascii="Arial" w:hAnsi="Arial" w:cs="Arial"/>
+          <w:sz w:val="24"/>
+          <w:szCs w:val="24"/>
+        </w:rPr>
+        <w:lastRenderedPageBreak/>
+        <w:t>Hoje finalizamos o método de listagem de clientes, depósito, débito e transferências:</w:t>
+      </w:r>
+    </w:p>
+    <w:p>
+      <w:pPr>
+        <w:spacing w:line="360" w:lineRule="auto"/>
+        <w:jc w:val="both"/>
+        <w:rPr>
+          <w:rFonts w:ascii="Arial" w:hAnsi="Arial" w:cs="Arial"/>
+          <w:sz w:val="24"/>
+          <w:szCs w:val="24"/>
+        </w:rPr>
+      </w:pPr>
+    </w:p>
+    <w:p>
+      <w:pPr>
+        <w:spacing w:line="360" w:lineRule="auto"/>
+        <w:jc w:val="both"/>
+        <w:rPr>
+          <w:rFonts w:ascii="Arial" w:hAnsi="Arial" w:cs="Arial"/>
+          <w:sz w:val="24"/>
+          <w:szCs w:val="24"/>
+        </w:rPr>
+      </w:pPr>
+      <w:r>
+        <w:rPr>
+          <w:rFonts w:ascii="Arial" w:hAnsi="Arial" w:cs="Arial"/>
+          <w:sz w:val="24"/>
+          <w:szCs w:val="24"/>
+        </w:rPr>
+        <w:t>Listagem:</w:t>
+      </w:r>
+    </w:p>
+    <w:p>
+      <w:pPr>
+        <w:spacing w:line="360" w:lineRule="auto"/>
+        <w:jc w:val="both"/>
+        <w:rPr>
+          <w:rFonts w:ascii="Arial" w:hAnsi="Arial" w:cs="Arial"/>
+          <w:sz w:val="24"/>
+          <w:szCs w:val="24"/>
+        </w:rPr>
+      </w:pPr>
+      <w:r>
+        <w:rPr>
+          <w:rFonts w:ascii="Arial" w:hAnsi="Arial" w:cs="Arial"/>
+          <w:sz w:val="24"/>
+          <w:szCs w:val="24"/>
+        </w:rPr>
+        <w:drawing>
+          <wp:inline distT="0" distB="0" distL="0" distR="0" wp14:anchorId="62875C5C" wp14:editId="1F76541D">
+            <wp:extent cx="5400040" cy="2475230"/>
+            <wp:effectExtent l="0" t="0" r="0" b="1270"/>
+            <wp:docPr id="13" name="Imagem 13"/>
+            <wp:cNvGraphicFramePr>
+              <a:graphicFrameLocks xmlns:a="http://schemas.openxmlformats.org/drawingml/2006/main" noChangeAspect="1"/>
+            </wp:cNvGraphicFramePr>
+            <a:graphic xmlns:a="http://schemas.openxmlformats.org/drawingml/2006/main">
+              <a:graphicData uri="http://schemas.openxmlformats.org/drawingml/2006/picture">
+                <pic:pic xmlns:pic="http://schemas.openxmlformats.org/drawingml/2006/picture">
+                  <pic:nvPicPr>
+                    <pic:cNvPr id="1" name=""/>
+                    <pic:cNvPicPr/>
+                  </pic:nvPicPr>
+                  <pic:blipFill>
+                    <a:blip r:embed="rId18"/>
+                    <a:stretch>
+                      <a:fillRect/>
+                    </a:stretch>
+                  </pic:blipFill>
+                  <pic:spPr>
+                    <a:xfrm>
+                      <a:off x="0" y="0"/>
+                      <a:ext cx="5400040" cy="2475230"/>
+                    </a:xfrm>
+                    <a:prstGeom prst="rect">
+                      <a:avLst/>
+                    </a:prstGeom>
+                  </pic:spPr>
+                </pic:pic>
+              </a:graphicData>
+            </a:graphic>
+          </wp:inline>
+        </w:drawing>
+      </w:r>
+    </w:p>
+    <w:p>
+      <w:pPr>
+        <w:spacing w:line="360" w:lineRule="auto"/>
+        <w:jc w:val="both"/>
+        <w:rPr>
+          <w:rFonts w:ascii="Arial" w:hAnsi="Arial" w:cs="Arial"/>
+          <w:sz w:val="24"/>
+          <w:szCs w:val="24"/>
+        </w:rPr>
+      </w:pPr>
+      <w:r>
+        <w:rPr>
+          <w:rFonts w:ascii="Arial" w:hAnsi="Arial" w:cs="Arial"/>
+          <w:sz w:val="24"/>
+          <w:szCs w:val="24"/>
+        </w:rPr>
+        <w:t>Debitar:</w:t>
+      </w:r>
+    </w:p>
+    <w:p>
+      <w:pPr>
+        <w:spacing w:line="360" w:lineRule="auto"/>
+        <w:jc w:val="both"/>
+        <w:rPr>
+          <w:rFonts w:ascii="Arial" w:hAnsi="Arial" w:cs="Arial"/>
+          <w:sz w:val="24"/>
+          <w:szCs w:val="24"/>
+        </w:rPr>
+      </w:pPr>
+      <w:r>
+        <w:rPr>
+          <w:rFonts w:ascii="Arial" w:hAnsi="Arial" w:cs="Arial"/>
+          <w:sz w:val="24"/>
+          <w:szCs w:val="24"/>
+        </w:rPr>
+        <w:drawing>
+          <wp:inline distT="0" distB="0" distL="0" distR="0" wp14:anchorId="2CE090DA" wp14:editId="4941DADC">
+            <wp:extent cx="5400040" cy="2301240"/>
+            <wp:effectExtent l="0" t="0" r="0" b="3810"/>
+            <wp:docPr id="14" name="Imagem 14"/>
+            <wp:cNvGraphicFramePr>
+              <a:graphicFrameLocks xmlns:a="http://schemas.openxmlformats.org/drawingml/2006/main" noChangeAspect="1"/>
+            </wp:cNvGraphicFramePr>
+            <a:graphic xmlns:a="http://schemas.openxmlformats.org/drawingml/2006/main">
+              <a:graphicData uri="http://schemas.openxmlformats.org/drawingml/2006/picture">
+                <pic:pic xmlns:pic="http://schemas.openxmlformats.org/drawingml/2006/picture">
+                  <pic:nvPicPr>
+                    <pic:cNvPr id="1" name=""/>
+                    <pic:cNvPicPr/>
+                  </pic:nvPicPr>
+                  <pic:blipFill>
+                    <a:blip r:embed="rId19"/>
+                    <a:stretch>
+                      <a:fillRect/>
+                    </a:stretch>
+                  </pic:blipFill>
+                  <pic:spPr>
+                    <a:xfrm>
+                      <a:off x="0" y="0"/>
+                      <a:ext cx="5400040" cy="2301240"/>
+                    </a:xfrm>
+                    <a:prstGeom prst="rect">
+                      <a:avLst/>
+                    </a:prstGeom>
+                  </pic:spPr>
+                </pic:pic>
+              </a:graphicData>
+            </a:graphic>
+          </wp:inline>
+        </w:drawing>
+      </w:r>
+    </w:p>
+    <w:p>
+      <w:pPr>
+        <w:spacing w:line="360" w:lineRule="auto"/>
+        <w:jc w:val="both"/>
+        <w:rPr>
+          <w:rFonts w:ascii="Arial" w:hAnsi="Arial" w:cs="Arial"/>
+          <w:sz w:val="24"/>
+          <w:szCs w:val="24"/>
+        </w:rPr>
+      </w:pPr>
+      <w:r>
+        <w:rPr>
+          <w:rFonts w:ascii="Arial" w:hAnsi="Arial" w:cs="Arial"/>
+          <w:sz w:val="24"/>
+          <w:szCs w:val="24"/>
+        </w:rPr>
+        <w:t>Depositar:</w:t>
+      </w:r>
+    </w:p>
+    <w:p>
+      <w:pPr>
+        <w:spacing w:line="360" w:lineRule="auto"/>
+        <w:jc w:val="both"/>
+        <w:rPr>
+          <w:rFonts w:ascii="Arial" w:hAnsi="Arial" w:cs="Arial"/>
+          <w:sz w:val="24"/>
+          <w:szCs w:val="24"/>
+        </w:rPr>
+      </w:pPr>
+      <w:r>
+        <w:rPr>
+          <w:rFonts w:ascii="Arial" w:hAnsi="Arial" w:cs="Arial"/>
+          <w:sz w:val="24"/>
+          <w:szCs w:val="24"/>
+        </w:rPr>
+        <w:lastRenderedPageBreak/>
+        <w:drawing>
+          <wp:inline distT="0" distB="0" distL="0" distR="0" wp14:anchorId="5A2B86BA" wp14:editId="013EDAA6">
+            <wp:extent cx="5400040" cy="2224405"/>
+            <wp:effectExtent l="0" t="0" r="0" b="4445"/>
+            <wp:docPr id="15" name="Imagem 15"/>
+            <wp:cNvGraphicFramePr>
+              <a:graphicFrameLocks xmlns:a="http://schemas.openxmlformats.org/drawingml/2006/main" noChangeAspect="1"/>
+            </wp:cNvGraphicFramePr>
+            <a:graphic xmlns:a="http://schemas.openxmlformats.org/drawingml/2006/main">
+              <a:graphicData uri="http://schemas.openxmlformats.org/drawingml/2006/picture">
+                <pic:pic xmlns:pic="http://schemas.openxmlformats.org/drawingml/2006/picture">
+                  <pic:nvPicPr>
+                    <pic:cNvPr id="1" name=""/>
+                    <pic:cNvPicPr/>
+                  </pic:nvPicPr>
+                  <pic:blipFill>
+                    <a:blip r:embed="rId20"/>
+                    <a:stretch>
+                      <a:fillRect/>
+                    </a:stretch>
+                  </pic:blipFill>
+                  <pic:spPr>
+                    <a:xfrm>
+                      <a:off x="0" y="0"/>
+                      <a:ext cx="5400040" cy="2224405"/>
+                    </a:xfrm>
+                    <a:prstGeom prst="rect">
+                      <a:avLst/>
+                    </a:prstGeom>
+                  </pic:spPr>
+                </pic:pic>
+              </a:graphicData>
+            </a:graphic>
+          </wp:inline>
+        </w:drawing>
+      </w:r>
+    </w:p>
+    <w:p>
+      <w:pPr>
+        <w:spacing w:line="360" w:lineRule="auto"/>
+        <w:jc w:val="both"/>
+        <w:rPr>
+          <w:rFonts w:ascii="Arial" w:hAnsi="Arial" w:cs="Arial"/>
+          <w:sz w:val="24"/>
+          <w:szCs w:val="24"/>
+        </w:rPr>
+      </w:pPr>
+      <w:r>
+        <w:rPr>
+          <w:rFonts w:ascii="Arial" w:hAnsi="Arial" w:cs="Arial"/>
+          <w:sz w:val="24"/>
+          <w:szCs w:val="24"/>
+        </w:rPr>
+        <w:t>Transferir:</w:t>
+      </w:r>
+    </w:p>
+    <w:p>
+      <w:pPr>
+        <w:spacing w:line="360" w:lineRule="auto"/>
+        <w:jc w:val="both"/>
+        <w:rPr>
+          <w:rFonts w:ascii="Arial" w:hAnsi="Arial" w:cs="Arial"/>
+          <w:sz w:val="24"/>
+          <w:szCs w:val="24"/>
+          <w:u w:val="single"/>
+        </w:rPr>
+      </w:pPr>
+      <w:r>
+        <w:rPr>
+          <w:rFonts w:ascii="Arial" w:hAnsi="Arial" w:cs="Arial"/>
+          <w:sz w:val="24"/>
+          <w:szCs w:val="24"/>
+        </w:rPr>
+        <w:drawing>
+          <wp:inline distT="0" distB="0" distL="0" distR="0" wp14:anchorId="76E0DFAE" wp14:editId="616AEBC8">
+            <wp:extent cx="5400040" cy="4015105"/>
+            <wp:effectExtent l="0" t="0" r="0" b="4445"/>
+            <wp:docPr id="16" name="Imagem 16"/>
+            <wp:cNvGraphicFramePr>
+              <a:graphicFrameLocks xmlns:a="http://schemas.openxmlformats.org/drawingml/2006/main" noChangeAspect="1"/>
+            </wp:cNvGraphicFramePr>
+            <a:graphic xmlns:a="http://schemas.openxmlformats.org/drawingml/2006/main">
+              <a:graphicData uri="http://schemas.openxmlformats.org/drawingml/2006/picture">
+                <pic:pic xmlns:pic="http://schemas.openxmlformats.org/drawingml/2006/picture">
+                  <pic:nvPicPr>
+                    <pic:cNvPr id="1" name=""/>
+                    <pic:cNvPicPr/>
+                  </pic:nvPicPr>
+                  <pic:blipFill>
+                    <a:blip r:embed="rId21"/>
+                    <a:stretch>
+                      <a:fillRect/>
+                    </a:stretch>
+                  </pic:blipFill>
+                  <pic:spPr>
+                    <a:xfrm>
+                      <a:off x="0" y="0"/>
+                      <a:ext cx="5400040" cy="4015105"/>
+                    </a:xfrm>
+                    <a:prstGeom prst="rect">
+                      <a:avLst/>
+                    </a:prstGeom>
+                  </pic:spPr>
+                </pic:pic>
+              </a:graphicData>
+            </a:graphic>
+          </wp:inline>
+        </w:drawing>
+      </w:r>
+    </w:p>
     <w:sectPr>
-      <w:headerReference w:type="default" r:id="rId18"/>
+      <w:headerReference w:type="default" r:id="rId22"/>
       <w:pgSz w:w="11906" w:h="16838"/>
       <w:pgMar w:top="1417" w:right="1701" w:bottom="1417" w:left="1701" w:header="708" w:footer="708" w:gutter="0"/>
       <w:cols w:space="708"/>

</xml_diff>